<commit_message>
TDDD91: Slight update of .docx, PDF created
</commit_message>
<xml_diff>
--- a/TDDD91/Johan-Runestam-Coaching.docx
+++ b/TDDD91/Johan-Runestam-Coaching.docx
@@ -143,15 +143,15 @@
         <w:t>og</w:t>
       </w:r>
       <w:r>
-        <w:t xml:space="preserve"> med mig till </w:t>
-      </w:r>
-      <w:proofErr w:type="spellStart"/>
-      <w:r>
-        <w:t>coachingtillfället</w:t>
-      </w:r>
-      <w:proofErr w:type="spellEnd"/>
-      <w:r>
-        <w:t xml:space="preserve"> var att </w:t>
+        <w:t xml:space="preserve"> med mig till coaching</w:t>
+      </w:r>
+      <w:r>
+        <w:t>-</w:t>
+      </w:r>
+      <w:bookmarkStart w:id="0" w:name="_GoBack"/>
+      <w:bookmarkEnd w:id="0"/>
+      <w:r>
+        <w:t xml:space="preserve">tillfället var att </w:t>
       </w:r>
       <w:r>
         <w:t>på förhand skriva</w:t>
@@ -305,8 +305,6 @@
       <w:r>
         <w:t xml:space="preserve">ättre </w:t>
       </w:r>
-      <w:bookmarkStart w:id="0" w:name="_GoBack"/>
-      <w:bookmarkEnd w:id="0"/>
       <w:r>
         <w:t>plan för att kunna nå sina mål.</w:t>
       </w:r>

</xml_diff>